<commit_message>
week 6 learning log
</commit_message>
<xml_diff>
--- a/LearningLog-week4-6.docx
+++ b/LearningLog-week4-6.docx
@@ -1341,14 +1341,7 @@
                 <w:rFonts w:ascii="Times New Roman" w:hAnsi="Times New Roman" w:cs="Times New Roman"/>
                 <w:b/>
               </w:rPr>
-              <w:t xml:space="preserve"> </w:t>
-            </w:r>
-            <w:r>
-              <w:rPr>
-                <w:rFonts w:ascii="Times New Roman" w:hAnsi="Times New Roman" w:cs="Times New Roman"/>
-                <w:b/>
-              </w:rPr>
-              <w:t>5</w:t>
+              <w:t xml:space="preserve"> 5</w:t>
             </w:r>
           </w:p>
           <w:p>
@@ -1408,7 +1401,7 @@
       <w:pPr>
         <w:ind w:left="720"/>
         <w:rPr>
-          <w:rFonts w:ascii="Times New Roman" w:hAnsi="Times New Roman" w:cs="Times New Roman" w:hint="eastAsia"/>
+          <w:rFonts w:ascii="Times New Roman" w:hAnsi="Times New Roman" w:cs="Times New Roman"/>
           <w:sz w:val="24"/>
           <w:szCs w:val="24"/>
           <w:lang w:eastAsia="zh-CN"/>
@@ -1836,15 +1829,7 @@
           <w:sz w:val="24"/>
           <w:szCs w:val="24"/>
         </w:rPr>
-        <w:t>Last week I did not verify the attributes in login.java.</w:t>
-      </w:r>
-      <w:r>
-        <w:rPr>
-          <w:rFonts w:ascii="Times New Roman" w:hAnsi="Times New Roman" w:cs="Times New Roman"/>
-          <w:sz w:val="24"/>
-          <w:szCs w:val="24"/>
-        </w:rPr>
-        <w:t xml:space="preserve"> </w:t>
+        <w:t xml:space="preserve">Last week I did not verify the attributes in login.java. </w:t>
       </w:r>
     </w:p>
     <w:p>
@@ -2145,7 +2130,7 @@
       <w:pPr>
         <w:ind w:left="720"/>
         <w:rPr>
-          <w:rFonts w:ascii="Times New Roman" w:hAnsi="Times New Roman" w:cs="Times New Roman" w:hint="eastAsia"/>
+          <w:rFonts w:ascii="Times New Roman" w:hAnsi="Times New Roman" w:cs="Times New Roman"/>
           <w:sz w:val="24"/>
           <w:szCs w:val="24"/>
           <w:lang w:val="en-US" w:eastAsia="zh-CN"/>
@@ -2262,7 +2247,7 @@
       <w:pPr>
         <w:ind w:left="720"/>
         <w:rPr>
-          <w:rFonts w:ascii="Times New Roman" w:hAnsi="Times New Roman" w:cs="Times New Roman" w:hint="eastAsia"/>
+          <w:rFonts w:ascii="Times New Roman" w:hAnsi="Times New Roman" w:cs="Times New Roman"/>
           <w:sz w:val="24"/>
           <w:szCs w:val="24"/>
           <w:lang w:eastAsia="zh-CN"/>
@@ -2278,15 +2263,720 @@
         <w:lastRenderedPageBreak/>
         <w:t>What did I do yesterday? What is said here is very clear, not only what you did, but also what difficulties you encountered.</w:t>
       </w:r>
+    </w:p>
+    <w:p>
+      <w:pPr>
+        <w:ind w:left="720"/>
+        <w:rPr>
+          <w:rFonts w:ascii="Times New Roman" w:hAnsi="Times New Roman" w:cs="Times New Roman"/>
+          <w:sz w:val="24"/>
+          <w:szCs w:val="24"/>
+          <w:lang w:eastAsia="zh-CN"/>
+        </w:rPr>
+      </w:pPr>
+    </w:p>
+    <w:p>
+      <w:pPr>
+        <w:ind w:left="720"/>
+        <w:rPr>
+          <w:rFonts w:ascii="Times New Roman" w:hAnsi="Times New Roman" w:cs="Times New Roman"/>
+          <w:sz w:val="24"/>
+          <w:szCs w:val="24"/>
+          <w:lang w:eastAsia="zh-CN"/>
+        </w:rPr>
+      </w:pPr>
+    </w:p>
+    <w:p>
+      <w:pPr>
+        <w:rPr>
+          <w:rFonts w:ascii="Times New Roman" w:hAnsi="Times New Roman" w:cs="Times New Roman"/>
+          <w:b/>
+          <w:bCs/>
+          <w:sz w:val="32"/>
+          <w:szCs w:val="32"/>
+          <w:lang w:val="en-US" w:eastAsia="zh-CN"/>
+        </w:rPr>
+      </w:pPr>
+      <w:r>
+        <w:rPr>
+          <w:rFonts w:ascii="Times New Roman" w:hAnsi="Times New Roman" w:cs="Times New Roman"/>
+          <w:b/>
+          <w:bCs/>
+          <w:sz w:val="32"/>
+          <w:szCs w:val="32"/>
+        </w:rPr>
+        <w:t>Week</w:t>
+      </w:r>
+      <w:r>
+        <w:rPr>
+          <w:rFonts w:ascii="Times New Roman" w:hAnsi="Times New Roman" w:cs="Times New Roman"/>
+          <w:b/>
+          <w:bCs/>
+          <w:sz w:val="32"/>
+          <w:szCs w:val="32"/>
+        </w:rPr>
+        <w:t>6</w:t>
+      </w:r>
+    </w:p>
+    <w:tbl>
+      <w:tblPr>
+        <w:tblStyle w:val="TableGrid"/>
+        <w:tblW w:w="0" w:type="auto"/>
+        <w:tblLook w:val="04A0" w:firstRow="1" w:lastRow="0" w:firstColumn="1" w:lastColumn="0" w:noHBand="0" w:noVBand="1"/>
+      </w:tblPr>
+      <w:tblGrid>
+        <w:gridCol w:w="5240"/>
+        <w:gridCol w:w="3776"/>
+      </w:tblGrid>
+      <w:tr>
+        <w:tc>
+          <w:tcPr>
+            <w:tcW w:w="5240" w:type="dxa"/>
+          </w:tcPr>
+          <w:p>
+            <w:pPr>
+              <w:rPr>
+                <w:rFonts w:ascii="Times New Roman" w:hAnsi="Times New Roman" w:cs="Times New Roman"/>
+                <w:b/>
+              </w:rPr>
+            </w:pPr>
+            <w:r>
+              <w:rPr>
+                <w:rFonts w:ascii="Times New Roman" w:hAnsi="Times New Roman" w:cs="Times New Roman"/>
+                <w:b/>
+              </w:rPr>
+              <w:t>Student Name:</w:t>
+            </w:r>
+            <w:r>
+              <w:rPr>
+                <w:rFonts w:ascii="Times New Roman" w:hAnsi="Times New Roman" w:cs="Times New Roman"/>
+                <w:b/>
+              </w:rPr>
+              <w:t xml:space="preserve"> Wenjing Li</w:t>
+            </w:r>
+          </w:p>
+        </w:tc>
+        <w:tc>
+          <w:tcPr>
+            <w:tcW w:w="3776" w:type="dxa"/>
+          </w:tcPr>
+          <w:p>
+            <w:r>
+              <w:rPr>
+                <w:rFonts w:ascii="Times New Roman" w:hAnsi="Times New Roman" w:cs="Times New Roman"/>
+                <w:b/>
+              </w:rPr>
+              <w:t>Student Number:</w:t>
+            </w:r>
+            <w:r>
+              <w:rPr>
+                <w:rFonts w:ascii="Times New Roman" w:hAnsi="Times New Roman" w:cs="Times New Roman"/>
+                <w:b/>
+              </w:rPr>
+              <w:t xml:space="preserve"> </w:t>
+            </w:r>
+            <w:r>
+              <w:rPr>
+                <w:rFonts w:ascii="Times New Roman" w:hAnsi="Times New Roman" w:cs="Times New Roman"/>
+                <w:b/>
+              </w:rPr>
+              <w:t>A00279784</w:t>
+            </w:r>
+          </w:p>
+          <w:p>
+            <w:pPr>
+              <w:rPr>
+                <w:rFonts w:ascii="Times New Roman" w:hAnsi="Times New Roman" w:cs="Times New Roman"/>
+                <w:b/>
+              </w:rPr>
+            </w:pPr>
+          </w:p>
+        </w:tc>
+      </w:tr>
+      <w:tr>
+        <w:tc>
+          <w:tcPr>
+            <w:tcW w:w="5240" w:type="dxa"/>
+          </w:tcPr>
+          <w:p>
+            <w:pPr>
+              <w:rPr>
+                <w:rFonts w:ascii="Times New Roman" w:hAnsi="Times New Roman" w:cs="Times New Roman"/>
+                <w:b/>
+              </w:rPr>
+            </w:pPr>
+            <w:r>
+              <w:rPr>
+                <w:rFonts w:ascii="Times New Roman" w:hAnsi="Times New Roman" w:cs="Times New Roman"/>
+                <w:b/>
+              </w:rPr>
+              <w:t>Subject:</w:t>
+            </w:r>
+            <w:r>
+              <w:rPr>
+                <w:rFonts w:ascii="Times New Roman" w:hAnsi="Times New Roman" w:cs="Times New Roman"/>
+                <w:b/>
+              </w:rPr>
+              <w:t xml:space="preserve"> </w:t>
+            </w:r>
+            <w:r>
+              <w:rPr>
+                <w:rFonts w:ascii="Times New Roman" w:hAnsi="Times New Roman" w:cs="Times New Roman"/>
+                <w:b/>
+              </w:rPr>
+              <w:t>Agile Methodologies 4.2 - (AL_KSENG_B_4)</w:t>
+            </w:r>
+          </w:p>
+        </w:tc>
+        <w:tc>
+          <w:tcPr>
+            <w:tcW w:w="3776" w:type="dxa"/>
+          </w:tcPr>
+          <w:p>
+            <w:pPr>
+              <w:rPr>
+                <w:rFonts w:ascii="Times New Roman" w:hAnsi="Times New Roman" w:cs="Times New Roman"/>
+                <w:b/>
+              </w:rPr>
+            </w:pPr>
+            <w:r>
+              <w:rPr>
+                <w:rFonts w:ascii="Times New Roman" w:hAnsi="Times New Roman" w:cs="Times New Roman"/>
+                <w:b/>
+              </w:rPr>
+              <w:t>Semester Number:</w:t>
+            </w:r>
+            <w:r>
+              <w:rPr>
+                <w:rFonts w:ascii="Times New Roman" w:hAnsi="Times New Roman" w:cs="Times New Roman"/>
+                <w:b/>
+              </w:rPr>
+              <w:t>2</w:t>
+            </w:r>
+          </w:p>
+          <w:p>
+            <w:pPr>
+              <w:rPr>
+                <w:rFonts w:ascii="Times New Roman" w:hAnsi="Times New Roman" w:cs="Times New Roman"/>
+                <w:b/>
+              </w:rPr>
+            </w:pPr>
+          </w:p>
+        </w:tc>
+      </w:tr>
+      <w:tr>
+        <w:tc>
+          <w:tcPr>
+            <w:tcW w:w="5240" w:type="dxa"/>
+          </w:tcPr>
+          <w:p>
+            <w:pPr>
+              <w:rPr>
+                <w:rFonts w:ascii="Times New Roman" w:hAnsi="Times New Roman" w:cs="Times New Roman"/>
+                <w:b/>
+              </w:rPr>
+            </w:pPr>
+            <w:r>
+              <w:rPr>
+                <w:rFonts w:ascii="Times New Roman" w:hAnsi="Times New Roman" w:cs="Times New Roman"/>
+                <w:b/>
+              </w:rPr>
+              <w:t>Student Signature:</w:t>
+            </w:r>
+            <w:r>
+              <w:rPr>
+                <w:rFonts w:ascii="Times New Roman" w:hAnsi="Times New Roman" w:cs="Times New Roman"/>
+                <w:b/>
+              </w:rPr>
+              <w:t xml:space="preserve"> Wenjing Li</w:t>
+            </w:r>
+          </w:p>
+        </w:tc>
+        <w:tc>
+          <w:tcPr>
+            <w:tcW w:w="3776" w:type="dxa"/>
+          </w:tcPr>
+          <w:p>
+            <w:pPr>
+              <w:rPr>
+                <w:rFonts w:ascii="Times New Roman" w:hAnsi="Times New Roman" w:cs="Times New Roman"/>
+                <w:b/>
+              </w:rPr>
+            </w:pPr>
+            <w:r>
+              <w:rPr>
+                <w:rFonts w:ascii="Times New Roman" w:hAnsi="Times New Roman" w:cs="Times New Roman"/>
+                <w:b/>
+              </w:rPr>
+              <w:t>Week Number:</w:t>
+            </w:r>
+            <w:r>
+              <w:rPr>
+                <w:rFonts w:ascii="Times New Roman" w:hAnsi="Times New Roman" w:cs="Times New Roman"/>
+                <w:b/>
+              </w:rPr>
+              <w:t xml:space="preserve"> </w:t>
+            </w:r>
+            <w:r>
+              <w:rPr>
+                <w:rFonts w:ascii="Times New Roman" w:hAnsi="Times New Roman" w:cs="Times New Roman"/>
+                <w:b/>
+              </w:rPr>
+              <w:t>6</w:t>
+            </w:r>
+          </w:p>
+          <w:p>
+            <w:pPr>
+              <w:rPr>
+                <w:rFonts w:ascii="Times New Roman" w:hAnsi="Times New Roman" w:cs="Times New Roman"/>
+                <w:b/>
+              </w:rPr>
+            </w:pPr>
+          </w:p>
+        </w:tc>
+      </w:tr>
+    </w:tbl>
+    <w:p/>
+    <w:p>
+      <w:pPr>
+        <w:numPr>
+          <w:ilvl w:val="0"/>
+          <w:numId w:val="1"/>
+        </w:numPr>
+        <w:rPr>
+          <w:rFonts w:ascii="Times New Roman" w:hAnsi="Times New Roman" w:cs="Times New Roman"/>
+          <w:sz w:val="24"/>
+          <w:szCs w:val="24"/>
+        </w:rPr>
+      </w:pPr>
+      <w:r>
+        <w:rPr>
+          <w:rFonts w:ascii="Times New Roman" w:hAnsi="Times New Roman" w:cs="Times New Roman"/>
+          <w:sz w:val="24"/>
+          <w:szCs w:val="24"/>
+        </w:rPr>
+        <w:t>What new knowledge and/or skills did I acquire this week?</w:t>
+      </w:r>
+    </w:p>
+    <w:p>
+      <w:pPr>
+        <w:ind w:left="720"/>
+        <w:rPr>
+          <w:rFonts w:ascii="Times New Roman" w:hAnsi="Times New Roman" w:cs="Times New Roman"/>
+          <w:sz w:val="24"/>
+          <w:szCs w:val="24"/>
+          <w:lang w:eastAsia="zh-CN"/>
+        </w:rPr>
+      </w:pPr>
+      <w:r>
+        <w:rPr>
+          <w:rFonts w:ascii="Times New Roman" w:hAnsi="Times New Roman" w:cs="Times New Roman"/>
+          <w:sz w:val="24"/>
+          <w:szCs w:val="24"/>
+          <w:lang w:eastAsia="zh-CN"/>
+        </w:rPr>
+        <w:t>Use "</w:t>
+      </w:r>
+      <w:proofErr w:type="spellStart"/>
+      <w:r>
+        <w:rPr>
+          <w:rFonts w:ascii="Times New Roman" w:hAnsi="Times New Roman" w:cs="Times New Roman"/>
+          <w:sz w:val="24"/>
+          <w:szCs w:val="24"/>
+          <w:lang w:eastAsia="zh-CN"/>
+        </w:rPr>
+        <w:t>eclemma</w:t>
+      </w:r>
+      <w:proofErr w:type="spellEnd"/>
+      <w:r>
+        <w:rPr>
+          <w:rFonts w:ascii="Times New Roman" w:hAnsi="Times New Roman" w:cs="Times New Roman"/>
+          <w:sz w:val="24"/>
+          <w:szCs w:val="24"/>
+          <w:lang w:eastAsia="zh-CN"/>
+        </w:rPr>
+        <w:t>" to find code defects and test code with insufficient coverage.</w:t>
+      </w:r>
+    </w:p>
+    <w:p>
+      <w:pPr>
+        <w:numPr>
+          <w:ilvl w:val="0"/>
+          <w:numId w:val="1"/>
+        </w:numPr>
+        <w:rPr>
+          <w:rFonts w:ascii="Times New Roman" w:hAnsi="Times New Roman" w:cs="Times New Roman"/>
+          <w:sz w:val="24"/>
+          <w:szCs w:val="24"/>
+        </w:rPr>
+      </w:pPr>
+      <w:r>
+        <w:rPr>
+          <w:rFonts w:ascii="Times New Roman" w:hAnsi="Times New Roman" w:cs="Times New Roman"/>
+          <w:sz w:val="24"/>
+          <w:szCs w:val="24"/>
+        </w:rPr>
+        <w:t>What existing knowledge and/or skills</w:t>
+      </w:r>
+      <w:r>
+        <w:rPr>
+          <w:rFonts w:ascii="Times New Roman" w:hAnsi="Times New Roman" w:cs="Times New Roman"/>
+          <w:sz w:val="24"/>
+          <w:szCs w:val="24"/>
+        </w:rPr>
+        <w:t>, if any,</w:t>
+      </w:r>
+      <w:r>
+        <w:rPr>
+          <w:rFonts w:ascii="Times New Roman" w:hAnsi="Times New Roman" w:cs="Times New Roman"/>
+          <w:sz w:val="24"/>
+          <w:szCs w:val="24"/>
+        </w:rPr>
+        <w:t xml:space="preserve"> did I employ and/or build upon this week?</w:t>
+      </w:r>
+    </w:p>
+    <w:p>
+      <w:pPr>
+        <w:ind w:left="720"/>
+        <w:rPr>
+          <w:rFonts w:ascii="Times New Roman" w:hAnsi="Times New Roman" w:cs="Times New Roman"/>
+          <w:sz w:val="24"/>
+          <w:szCs w:val="24"/>
+          <w:lang w:eastAsia="zh-CN"/>
+        </w:rPr>
+      </w:pPr>
+      <w:r>
+        <w:rPr>
+          <w:rFonts w:ascii="Times New Roman" w:hAnsi="Times New Roman" w:cs="Times New Roman"/>
+          <w:sz w:val="24"/>
+          <w:szCs w:val="24"/>
+          <w:lang w:eastAsia="zh-CN"/>
+        </w:rPr>
+        <w:t>Use "</w:t>
+      </w:r>
+      <w:proofErr w:type="spellStart"/>
+      <w:r>
+        <w:rPr>
+          <w:rFonts w:ascii="Times New Roman" w:hAnsi="Times New Roman" w:cs="Times New Roman"/>
+          <w:sz w:val="24"/>
+          <w:szCs w:val="24"/>
+          <w:lang w:eastAsia="zh-CN"/>
+        </w:rPr>
+        <w:t>eclemma</w:t>
+      </w:r>
+      <w:proofErr w:type="spellEnd"/>
+      <w:r>
+        <w:rPr>
+          <w:rFonts w:ascii="Times New Roman" w:hAnsi="Times New Roman" w:cs="Times New Roman"/>
+          <w:sz w:val="24"/>
+          <w:szCs w:val="24"/>
+          <w:lang w:eastAsia="zh-CN"/>
+        </w:rPr>
+        <w:t>" to find out the code with insufficient test coverage, and then change the code to ensure 100% coverage of the necessary code.</w:t>
+      </w:r>
+    </w:p>
+    <w:p>
+      <w:pPr>
+        <w:numPr>
+          <w:ilvl w:val="0"/>
+          <w:numId w:val="1"/>
+        </w:numPr>
+        <w:rPr>
+          <w:rFonts w:ascii="Times New Roman" w:hAnsi="Times New Roman" w:cs="Times New Roman"/>
+          <w:sz w:val="24"/>
+          <w:szCs w:val="24"/>
+        </w:rPr>
+      </w:pPr>
+      <w:r>
+        <w:rPr>
+          <w:rFonts w:ascii="Times New Roman" w:hAnsi="Times New Roman" w:cs="Times New Roman"/>
+          <w:sz w:val="24"/>
+          <w:szCs w:val="24"/>
+        </w:rPr>
+        <w:t xml:space="preserve">Describe the context within which </w:t>
+      </w:r>
+      <w:r>
+        <w:rPr>
+          <w:rFonts w:ascii="Times New Roman" w:hAnsi="Times New Roman" w:cs="Times New Roman"/>
+          <w:sz w:val="24"/>
+          <w:szCs w:val="24"/>
+        </w:rPr>
+        <w:t xml:space="preserve">I </w:t>
+      </w:r>
+      <w:r>
+        <w:rPr>
+          <w:rFonts w:ascii="Times New Roman" w:hAnsi="Times New Roman" w:cs="Times New Roman"/>
+          <w:sz w:val="24"/>
+          <w:szCs w:val="24"/>
+        </w:rPr>
+        <w:t xml:space="preserve">employed </w:t>
+      </w:r>
+      <w:r>
+        <w:rPr>
+          <w:rFonts w:ascii="Times New Roman" w:hAnsi="Times New Roman" w:cs="Times New Roman"/>
+          <w:sz w:val="24"/>
+          <w:szCs w:val="24"/>
+        </w:rPr>
+        <w:t>my</w:t>
+      </w:r>
+      <w:r>
+        <w:rPr>
+          <w:rFonts w:ascii="Times New Roman" w:hAnsi="Times New Roman" w:cs="Times New Roman"/>
+          <w:sz w:val="24"/>
+          <w:szCs w:val="24"/>
+        </w:rPr>
+        <w:t xml:space="preserve"> knowledge and skills this week.</w:t>
+      </w:r>
+    </w:p>
+    <w:p>
+      <w:pPr>
+        <w:ind w:left="720"/>
+        <w:rPr>
+          <w:rFonts w:ascii="Times New Roman" w:hAnsi="Times New Roman" w:cs="Times New Roman"/>
+          <w:sz w:val="24"/>
+          <w:szCs w:val="24"/>
+          <w:lang w:val="en-US" w:eastAsia="zh-CN"/>
+        </w:rPr>
+      </w:pPr>
+      <w:r>
+        <w:rPr>
+          <w:rFonts w:ascii="Times New Roman" w:hAnsi="Times New Roman" w:cs="Times New Roman"/>
+          <w:sz w:val="24"/>
+          <w:szCs w:val="24"/>
+        </w:rPr>
+        <w:t xml:space="preserve">At present, the code with 100% code coverage that I can guarantee is mainly some validate functions. However, some get, set and </w:t>
+      </w:r>
+      <w:proofErr w:type="spellStart"/>
+      <w:r>
+        <w:rPr>
+          <w:rFonts w:ascii="Times New Roman" w:hAnsi="Times New Roman" w:cs="Times New Roman"/>
+          <w:sz w:val="24"/>
+          <w:szCs w:val="24"/>
+        </w:rPr>
+        <w:t>toString</w:t>
+      </w:r>
+      <w:proofErr w:type="spellEnd"/>
+      <w:r>
+        <w:rPr>
+          <w:rFonts w:ascii="Times New Roman" w:hAnsi="Times New Roman" w:cs="Times New Roman"/>
+          <w:sz w:val="24"/>
+          <w:szCs w:val="24"/>
+        </w:rPr>
+        <w:t xml:space="preserve"> methods are not covered.</w:t>
+      </w:r>
+    </w:p>
+    <w:p>
+      <w:pPr>
+        <w:numPr>
+          <w:ilvl w:val="0"/>
+          <w:numId w:val="1"/>
+        </w:numPr>
+        <w:rPr>
+          <w:rFonts w:ascii="Times New Roman" w:hAnsi="Times New Roman" w:cs="Times New Roman"/>
+          <w:sz w:val="24"/>
+          <w:szCs w:val="24"/>
+        </w:rPr>
+      </w:pPr>
+      <w:r>
+        <w:rPr>
+          <w:rFonts w:ascii="Times New Roman" w:hAnsi="Times New Roman" w:cs="Times New Roman"/>
+          <w:sz w:val="24"/>
+          <w:szCs w:val="24"/>
+        </w:rPr>
+        <w:t>How much responsibility did I take, personally and in my group, for the application of my knowledge and skills this week?</w:t>
+      </w:r>
+      <w:r>
+        <w:rPr>
+          <w:rFonts w:ascii="Times New Roman" w:hAnsi="Times New Roman" w:cs="Times New Roman"/>
+          <w:sz w:val="24"/>
+          <w:szCs w:val="24"/>
+        </w:rPr>
+        <w:t xml:space="preserve"> What role did fulfil within the group?</w:t>
+      </w:r>
+    </w:p>
+    <w:p>
+      <w:pPr>
+        <w:ind w:left="720"/>
+        <w:rPr>
+          <w:rFonts w:ascii="Times New Roman" w:hAnsi="Times New Roman" w:cs="Times New Roman"/>
+          <w:sz w:val="24"/>
+          <w:szCs w:val="24"/>
+          <w:lang w:eastAsia="zh-CN"/>
+        </w:rPr>
+      </w:pPr>
+      <w:r>
+        <w:rPr>
+          <w:rFonts w:ascii="Times New Roman" w:hAnsi="Times New Roman" w:cs="Times New Roman"/>
+          <w:sz w:val="24"/>
+          <w:szCs w:val="24"/>
+          <w:lang w:eastAsia="zh-CN"/>
+        </w:rPr>
+        <w:t xml:space="preserve">This week, </w:t>
+      </w:r>
+      <w:proofErr w:type="spellStart"/>
+      <w:r>
+        <w:rPr>
+          <w:rFonts w:ascii="Times New Roman" w:hAnsi="Times New Roman" w:cs="Times New Roman"/>
+          <w:sz w:val="24"/>
+          <w:szCs w:val="24"/>
+          <w:lang w:eastAsia="zh-CN"/>
+        </w:rPr>
+        <w:t>Huangwei</w:t>
+      </w:r>
+      <w:proofErr w:type="spellEnd"/>
+      <w:r>
+        <w:rPr>
+          <w:rFonts w:ascii="Times New Roman" w:hAnsi="Times New Roman" w:cs="Times New Roman"/>
+          <w:sz w:val="24"/>
+          <w:szCs w:val="24"/>
+          <w:lang w:eastAsia="zh-CN"/>
+        </w:rPr>
+        <w:t xml:space="preserve"> Jiang is my partner. We will fix bugs and fix the code with low code test coverage.</w:t>
+      </w:r>
+    </w:p>
+    <w:p>
+      <w:pPr>
+        <w:numPr>
+          <w:ilvl w:val="0"/>
+          <w:numId w:val="1"/>
+        </w:numPr>
+        <w:rPr>
+          <w:rFonts w:ascii="Times New Roman" w:hAnsi="Times New Roman" w:cs="Times New Roman"/>
+          <w:sz w:val="24"/>
+          <w:szCs w:val="24"/>
+        </w:rPr>
+      </w:pPr>
+      <w:r>
+        <w:rPr>
+          <w:rFonts w:ascii="Times New Roman" w:hAnsi="Times New Roman" w:cs="Times New Roman"/>
+          <w:sz w:val="24"/>
+          <w:szCs w:val="24"/>
+        </w:rPr>
+        <w:t>Are there still gaps in my learning? If so</w:t>
+      </w:r>
+      <w:r>
+        <w:rPr>
+          <w:rFonts w:ascii="Times New Roman" w:hAnsi="Times New Roman" w:cs="Times New Roman"/>
+          <w:sz w:val="24"/>
+          <w:szCs w:val="24"/>
+        </w:rPr>
+        <w:t>,</w:t>
+      </w:r>
+      <w:r>
+        <w:rPr>
+          <w:rFonts w:ascii="Times New Roman" w:hAnsi="Times New Roman" w:cs="Times New Roman"/>
+          <w:sz w:val="24"/>
+          <w:szCs w:val="24"/>
+        </w:rPr>
+        <w:t xml:space="preserve"> identify those gaps and describe the steps that I plan to take to fill those gaps.</w:t>
+      </w:r>
+    </w:p>
+    <w:p>
+      <w:pPr>
+        <w:ind w:left="720"/>
+        <w:rPr>
+          <w:rFonts w:ascii="Times New Roman" w:hAnsi="Times New Roman" w:cs="Times New Roman"/>
+          <w:sz w:val="24"/>
+          <w:szCs w:val="24"/>
+          <w:lang w:val="en-US" w:eastAsia="zh-CN"/>
+        </w:rPr>
+      </w:pPr>
+      <w:r>
+        <w:rPr>
+          <w:rFonts w:ascii="Times New Roman" w:hAnsi="Times New Roman" w:cs="Times New Roman"/>
+          <w:sz w:val="24"/>
+          <w:szCs w:val="24"/>
+          <w:lang w:val="en-US" w:eastAsia="zh-CN"/>
+        </w:rPr>
+        <w:t>I need to learn through learning to understand that those codes must achieve 100% test coverage, and those codes do not need. My current understanding of this issue is not clear enough.</w:t>
+      </w:r>
+    </w:p>
+    <w:p>
+      <w:pPr>
+        <w:numPr>
+          <w:ilvl w:val="0"/>
+          <w:numId w:val="1"/>
+        </w:numPr>
+        <w:rPr>
+          <w:rFonts w:ascii="Times New Roman" w:hAnsi="Times New Roman" w:cs="Times New Roman"/>
+          <w:sz w:val="24"/>
+          <w:szCs w:val="24"/>
+        </w:rPr>
+      </w:pPr>
+      <w:r>
+        <w:rPr>
+          <w:rFonts w:ascii="Times New Roman" w:hAnsi="Times New Roman" w:cs="Times New Roman"/>
+          <w:sz w:val="24"/>
+          <w:szCs w:val="24"/>
+        </w:rPr>
+        <w:t>How has my learning this week helped me to develop as a Software Engineer and in my interactions with other members of my group/class?</w:t>
+      </w:r>
+      <w:r>
+        <w:rPr>
+          <w:rFonts w:ascii="Times New Roman" w:hAnsi="Times New Roman" w:cs="Times New Roman"/>
+          <w:sz w:val="24"/>
+          <w:szCs w:val="24"/>
+        </w:rPr>
+        <w:t xml:space="preserve"> Which interactions did I value?</w:t>
+      </w:r>
+    </w:p>
+    <w:p>
+      <w:pPr>
+        <w:ind w:left="720"/>
+        <w:rPr>
+          <w:rFonts w:ascii="Times New Roman" w:hAnsi="Times New Roman" w:cs="Times New Roman" w:hint="eastAsia"/>
+          <w:sz w:val="24"/>
+          <w:szCs w:val="24"/>
+          <w:lang w:eastAsia="zh-CN"/>
+        </w:rPr>
+      </w:pPr>
+      <w:r>
+        <w:rPr>
+          <w:rFonts w:ascii="Times New Roman" w:hAnsi="Times New Roman" w:cs="Times New Roman"/>
+          <w:sz w:val="24"/>
+          <w:szCs w:val="24"/>
+          <w:lang w:eastAsia="zh-CN"/>
+        </w:rPr>
+        <w:t xml:space="preserve"> </w:t>
+      </w:r>
+      <w:r>
+        <w:rPr>
+          <w:rFonts w:ascii="Times New Roman" w:hAnsi="Times New Roman" w:cs="Times New Roman"/>
+          <w:sz w:val="24"/>
+          <w:szCs w:val="24"/>
+          <w:lang w:eastAsia="zh-CN"/>
+        </w:rPr>
+        <w:t>Use the "</w:t>
+      </w:r>
+      <w:proofErr w:type="spellStart"/>
+      <w:r>
+        <w:rPr>
+          <w:rFonts w:ascii="Times New Roman" w:hAnsi="Times New Roman" w:cs="Times New Roman"/>
+          <w:sz w:val="24"/>
+          <w:szCs w:val="24"/>
+          <w:lang w:eastAsia="zh-CN"/>
+        </w:rPr>
+        <w:t>eclemma</w:t>
+      </w:r>
+      <w:proofErr w:type="spellEnd"/>
+      <w:r>
+        <w:rPr>
+          <w:rFonts w:ascii="Times New Roman" w:hAnsi="Times New Roman" w:cs="Times New Roman"/>
+          <w:sz w:val="24"/>
+          <w:szCs w:val="24"/>
+          <w:lang w:eastAsia="zh-CN"/>
+        </w:rPr>
+        <w:t>" tool in Eclipse to help me check for insufficient code coverage in my future work. This is a good feedback tool that can help me ensure my own code test coverage, thus ensuring the quality of the code.</w:t>
+      </w:r>
+    </w:p>
+    <w:p>
+      <w:pPr>
+        <w:rPr>
+          <w:lang w:eastAsia="zh-CN"/>
+        </w:rPr>
+      </w:pPr>
       <w:bookmarkStart w:id="0" w:name="_GoBack"/>
       <w:bookmarkEnd w:id="0"/>
-    </w:p>
-    <w:p>
-      <w:pPr>
-        <w:rPr>
-          <w:lang w:eastAsia="zh-CN"/>
-        </w:rPr>
-      </w:pPr>
     </w:p>
     <w:sectPr>
       <w:pgSz w:w="11906" w:h="16838"/>

</xml_diff>